<commit_message>
Sourceforge issue 3186860: Fixed table generation so empty <thead> and empty <tbody> are never generated. Updated test doc to include a variety of tables.
</commit_message>
<xml_diff>
--- a/sample_data/word2dita/all_defaults/word/word2bookmap_test_01.docx
+++ b/sample_data/word2dita/all_defaults/word/word2bookmap_test_01.docx
@@ -541,11 +541,9 @@
       <w:pPr>
         <w:pStyle w:val="BodyText"/>
       </w:pPr>
-      <w:proofErr w:type="gramStart"/>
       <w:r>
         <w:t>Body text paragraph.</w:t>
       </w:r>
-      <w:proofErr w:type="gramEnd"/>
     </w:p>
     <w:p>
       <w:pPr>
@@ -620,13 +618,479 @@
       </w:pPr>
       <w:bookmarkStart w:id="5" w:name="_Toc147629849"/>
       <w:r>
-        <w:t>Figures and Graphics</w:t>
+        <w:t>Tables</w:t>
       </w:r>
       <w:bookmarkEnd w:id="5"/>
     </w:p>
     <w:p>
       <w:r>
-        <w:t>This topic tests figure and graphic handling</w:t>
+        <w:t xml:space="preserve">This topic tests </w:t>
+      </w:r>
+      <w:r>
+        <w:t>tables.</w:t>
+      </w:r>
+    </w:p>
+    <w:p>
+      <w:r>
+        <w:t>Table with no header row:</w:t>
+      </w:r>
+    </w:p>
+    <w:tbl>
+      <w:tblPr>
+        <w:tblStyle w:val="TableGrid"/>
+        <w:tblW w:w="0" w:type="auto"/>
+        <w:tblLook w:val="00BF"/>
+      </w:tblPr>
+      <w:tblGrid>
+        <w:gridCol w:w="2952"/>
+        <w:gridCol w:w="2952"/>
+        <w:gridCol w:w="2952"/>
+      </w:tblGrid>
+      <w:tr>
+        <w:tc>
+          <w:tcPr>
+            <w:tcW w:w="2952" w:type="dxa"/>
+          </w:tcPr>
+          <w:p>
+            <w:r>
+              <w:t>R1C1</w:t>
+            </w:r>
+          </w:p>
+        </w:tc>
+        <w:tc>
+          <w:tcPr>
+            <w:tcW w:w="2952" w:type="dxa"/>
+          </w:tcPr>
+          <w:p>
+            <w:r>
+              <w:t>R1C2</w:t>
+            </w:r>
+          </w:p>
+        </w:tc>
+        <w:tc>
+          <w:tcPr>
+            <w:tcW w:w="2952" w:type="dxa"/>
+          </w:tcPr>
+          <w:p>
+            <w:r>
+              <w:t>R1C3</w:t>
+            </w:r>
+          </w:p>
+        </w:tc>
+      </w:tr>
+      <w:tr>
+        <w:tc>
+          <w:tcPr>
+            <w:tcW w:w="2952" w:type="dxa"/>
+          </w:tcPr>
+          <w:p>
+            <w:r>
+              <w:t>R2C1</w:t>
+            </w:r>
+          </w:p>
+        </w:tc>
+        <w:tc>
+          <w:tcPr>
+            <w:tcW w:w="2952" w:type="dxa"/>
+          </w:tcPr>
+          <w:p>
+            <w:r>
+              <w:t>R2C2</w:t>
+            </w:r>
+          </w:p>
+        </w:tc>
+        <w:tc>
+          <w:tcPr>
+            <w:tcW w:w="2952" w:type="dxa"/>
+          </w:tcPr>
+          <w:p>
+            <w:r>
+              <w:t>R2C3</w:t>
+            </w:r>
+          </w:p>
+        </w:tc>
+      </w:tr>
+    </w:tbl>
+    <w:p>
+      <w:r>
+        <w:t>Table With only header row:</w:t>
+      </w:r>
+    </w:p>
+    <w:tbl>
+      <w:tblPr>
+        <w:tblStyle w:val="TableGrid"/>
+        <w:tblW w:w="0" w:type="auto"/>
+        <w:tblLook w:val="00BF"/>
+      </w:tblPr>
+      <w:tblGrid>
+        <w:gridCol w:w="2952"/>
+        <w:gridCol w:w="2952"/>
+        <w:gridCol w:w="2952"/>
+      </w:tblGrid>
+      <w:tr>
+        <w:trPr>
+          <w:tblHeader/>
+        </w:trPr>
+        <w:tc>
+          <w:tcPr>
+            <w:tcW w:w="2952" w:type="dxa"/>
+          </w:tcPr>
+          <w:p>
+            <w:pPr>
+              <w:rPr>
+                <w:b/>
+              </w:rPr>
+            </w:pPr>
+            <w:r>
+              <w:rPr>
+                <w:b/>
+              </w:rPr>
+              <w:t>Header C1</w:t>
+            </w:r>
+          </w:p>
+        </w:tc>
+        <w:tc>
+          <w:tcPr>
+            <w:tcW w:w="2952" w:type="dxa"/>
+          </w:tcPr>
+          <w:p>
+            <w:pPr>
+              <w:rPr>
+                <w:b/>
+              </w:rPr>
+            </w:pPr>
+            <w:r>
+              <w:rPr>
+                <w:b/>
+              </w:rPr>
+              <w:t xml:space="preserve">Header C2 </w:t>
+            </w:r>
+          </w:p>
+        </w:tc>
+        <w:tc>
+          <w:tcPr>
+            <w:tcW w:w="2952" w:type="dxa"/>
+          </w:tcPr>
+          <w:p>
+            <w:pPr>
+              <w:rPr>
+                <w:b/>
+              </w:rPr>
+            </w:pPr>
+            <w:r>
+              <w:rPr>
+                <w:b/>
+              </w:rPr>
+              <w:t>Header C3</w:t>
+            </w:r>
+          </w:p>
+        </w:tc>
+      </w:tr>
+    </w:tbl>
+    <w:p>
+      <w:r>
+        <w:t>Table with header and body:</w:t>
+      </w:r>
+    </w:p>
+    <w:tbl>
+      <w:tblPr>
+        <w:tblStyle w:val="TableGrid"/>
+        <w:tblW w:w="0" w:type="auto"/>
+        <w:tblLook w:val="00BF"/>
+      </w:tblPr>
+      <w:tblGrid>
+        <w:gridCol w:w="2214"/>
+        <w:gridCol w:w="2214"/>
+        <w:gridCol w:w="2214"/>
+        <w:gridCol w:w="2214"/>
+      </w:tblGrid>
+      <w:tr>
+        <w:trPr>
+          <w:tblHeader/>
+        </w:trPr>
+        <w:tc>
+          <w:tcPr>
+            <w:tcW w:w="2214" w:type="dxa"/>
+          </w:tcPr>
+          <w:p>
+            <w:pPr>
+              <w:rPr>
+                <w:b/>
+              </w:rPr>
+            </w:pPr>
+            <w:r>
+              <w:rPr>
+                <w:b/>
+              </w:rPr>
+              <w:t>Header C1</w:t>
+            </w:r>
+          </w:p>
+        </w:tc>
+        <w:tc>
+          <w:tcPr>
+            <w:tcW w:w="2214" w:type="dxa"/>
+          </w:tcPr>
+          <w:p>
+            <w:pPr>
+              <w:rPr>
+                <w:b/>
+              </w:rPr>
+            </w:pPr>
+            <w:r>
+              <w:rPr>
+                <w:b/>
+              </w:rPr>
+              <w:t>Header C2</w:t>
+            </w:r>
+          </w:p>
+        </w:tc>
+        <w:tc>
+          <w:tcPr>
+            <w:tcW w:w="2214" w:type="dxa"/>
+          </w:tcPr>
+          <w:p>
+            <w:pPr>
+              <w:rPr>
+                <w:b/>
+              </w:rPr>
+            </w:pPr>
+            <w:r>
+              <w:rPr>
+                <w:b/>
+              </w:rPr>
+              <w:t>Header C3</w:t>
+            </w:r>
+          </w:p>
+        </w:tc>
+        <w:tc>
+          <w:tcPr>
+            <w:tcW w:w="2214" w:type="dxa"/>
+          </w:tcPr>
+          <w:p>
+            <w:pPr>
+              <w:rPr>
+                <w:b/>
+              </w:rPr>
+            </w:pPr>
+            <w:r>
+              <w:rPr>
+                <w:b/>
+              </w:rPr>
+              <w:t>Header C4</w:t>
+            </w:r>
+          </w:p>
+        </w:tc>
+      </w:tr>
+      <w:tr>
+        <w:tc>
+          <w:tcPr>
+            <w:tcW w:w="2214" w:type="dxa"/>
+          </w:tcPr>
+          <w:p>
+            <w:r>
+              <w:t>R1C1</w:t>
+            </w:r>
+          </w:p>
+        </w:tc>
+        <w:tc>
+          <w:tcPr>
+            <w:tcW w:w="2214" w:type="dxa"/>
+          </w:tcPr>
+          <w:p>
+            <w:r>
+              <w:t>R1C2</w:t>
+            </w:r>
+          </w:p>
+        </w:tc>
+        <w:tc>
+          <w:tcPr>
+            <w:tcW w:w="2214" w:type="dxa"/>
+          </w:tcPr>
+          <w:p>
+            <w:r>
+              <w:t>R1C3</w:t>
+            </w:r>
+          </w:p>
+        </w:tc>
+        <w:tc>
+          <w:tcPr>
+            <w:tcW w:w="2214" w:type="dxa"/>
+          </w:tcPr>
+          <w:p>
+            <w:r>
+              <w:t>R1C4</w:t>
+            </w:r>
+          </w:p>
+        </w:tc>
+      </w:tr>
+      <w:tr>
+        <w:tc>
+          <w:tcPr>
+            <w:tcW w:w="2214" w:type="dxa"/>
+          </w:tcPr>
+          <w:p>
+            <w:r>
+              <w:t>R2C1</w:t>
+            </w:r>
+          </w:p>
+        </w:tc>
+        <w:tc>
+          <w:tcPr>
+            <w:tcW w:w="2214" w:type="dxa"/>
+          </w:tcPr>
+          <w:p>
+            <w:r>
+              <w:t>R2C2</w:t>
+            </w:r>
+          </w:p>
+        </w:tc>
+        <w:tc>
+          <w:tcPr>
+            <w:tcW w:w="2214" w:type="dxa"/>
+          </w:tcPr>
+          <w:p>
+            <w:r>
+              <w:t>R2C3</w:t>
+            </w:r>
+          </w:p>
+        </w:tc>
+        <w:tc>
+          <w:tcPr>
+            <w:tcW w:w="2214" w:type="dxa"/>
+          </w:tcPr>
+          <w:p>
+            <w:r>
+              <w:t>R2C4</w:t>
+            </w:r>
+          </w:p>
+        </w:tc>
+      </w:tr>
+    </w:tbl>
+    <w:p>
+      <w:r>
+        <w:t>Table with a different table style:</w:t>
+      </w:r>
+    </w:p>
+    <w:tbl>
+      <w:tblPr>
+        <w:tblStyle w:val="TableContemporary"/>
+        <w:tblW w:w="0" w:type="auto"/>
+        <w:tblLook w:val="04A0"/>
+      </w:tblPr>
+      <w:tblGrid>
+        <w:gridCol w:w="2952"/>
+        <w:gridCol w:w="2952"/>
+        <w:gridCol w:w="2952"/>
+      </w:tblGrid>
+      <w:tr>
+        <w:trPr>
+          <w:cnfStyle w:val="100000000000"/>
+        </w:trPr>
+        <w:tc>
+          <w:tcPr>
+            <w:tcW w:w="2952" w:type="dxa"/>
+          </w:tcPr>
+          <w:p>
+            <w:r>
+              <w:t>Table contemporary style</w:t>
+            </w:r>
+          </w:p>
+        </w:tc>
+        <w:tc>
+          <w:tcPr>
+            <w:tcW w:w="2952" w:type="dxa"/>
+          </w:tcPr>
+          <w:p>
+            <w:r>
+              <w:t>Header C2</w:t>
+            </w:r>
+          </w:p>
+        </w:tc>
+        <w:tc>
+          <w:tcPr>
+            <w:tcW w:w="2952" w:type="dxa"/>
+          </w:tcPr>
+          <w:p>
+            <w:r>
+              <w:t>Header C3</w:t>
+            </w:r>
+          </w:p>
+        </w:tc>
+      </w:tr>
+      <w:tr>
+        <w:trPr>
+          <w:cnfStyle w:val="000000100000"/>
+        </w:trPr>
+        <w:tc>
+          <w:tcPr>
+            <w:tcW w:w="2952" w:type="dxa"/>
+          </w:tcPr>
+          <w:p>
+            <w:r>
+              <w:t>R1 C1</w:t>
+            </w:r>
+          </w:p>
+        </w:tc>
+        <w:tc>
+          <w:tcPr>
+            <w:tcW w:w="2952" w:type="dxa"/>
+          </w:tcPr>
+          <w:p>
+            <w:r>
+              <w:t>R1 C2</w:t>
+            </w:r>
+          </w:p>
+        </w:tc>
+        <w:tc>
+          <w:tcPr>
+            <w:tcW w:w="2952" w:type="dxa"/>
+          </w:tcPr>
+          <w:p>
+            <w:r>
+              <w:t>R1 C3</w:t>
+            </w:r>
+          </w:p>
+        </w:tc>
+      </w:tr>
+      <w:tr>
+        <w:trPr>
+          <w:cnfStyle w:val="000000010000"/>
+        </w:trPr>
+        <w:tc>
+          <w:tcPr>
+            <w:tcW w:w="2952" w:type="dxa"/>
+          </w:tcPr>
+          <w:p>
+            <w:r>
+              <w:t>R2 C2</w:t>
+            </w:r>
+          </w:p>
+        </w:tc>
+        <w:tc>
+          <w:tcPr>
+            <w:tcW w:w="2952" w:type="dxa"/>
+          </w:tcPr>
+          <w:p>
+            <w:r>
+              <w:t>R2 C2</w:t>
+            </w:r>
+          </w:p>
+        </w:tc>
+        <w:tc>
+          <w:tcPr>
+            <w:tcW w:w="2952" w:type="dxa"/>
+          </w:tcPr>
+          <w:p>
+            <w:r>
+              <w:t>R2 C3</w:t>
+            </w:r>
+          </w:p>
+        </w:tc>
+      </w:tr>
+    </w:tbl>
+    <w:p>
+      <w:r>
+        <w:t>After the last table.</w:t>
       </w:r>
     </w:p>
     <w:sectPr>
@@ -1159,6 +1623,7 @@
   <w:style w:type="paragraph" w:default="1" w:styleId="Normal">
     <w:name w:val="Normal"/>
     <w:qFormat/>
+    <w:rsid w:val="00A93B2B"/>
   </w:style>
   <w:style w:type="paragraph" w:styleId="Heading1">
     <w:name w:val="heading 1"/>
@@ -1684,6 +2149,91 @@
       </w:numPr>
       <w:contextualSpacing/>
     </w:pPr>
+  </w:style>
+  <w:style w:type="table" w:styleId="TableGrid">
+    <w:name w:val="Table Grid"/>
+    <w:basedOn w:val="TableNormal"/>
+    <w:uiPriority w:val="59"/>
+    <w:rsid w:val="000822CA"/>
+    <w:tblPr>
+      <w:tblInd w:w="0" w:type="dxa"/>
+      <w:tblBorders>
+        <w:top w:val="single" w:sz="4" w:space="0" w:color="000000" w:themeColor="text1"/>
+        <w:left w:val="single" w:sz="4" w:space="0" w:color="000000" w:themeColor="text1"/>
+        <w:bottom w:val="single" w:sz="4" w:space="0" w:color="000000" w:themeColor="text1"/>
+        <w:right w:val="single" w:sz="4" w:space="0" w:color="000000" w:themeColor="text1"/>
+        <w:insideH w:val="single" w:sz="4" w:space="0" w:color="000000" w:themeColor="text1"/>
+        <w:insideV w:val="single" w:sz="4" w:space="0" w:color="000000" w:themeColor="text1"/>
+      </w:tblBorders>
+      <w:tblCellMar>
+        <w:top w:w="0" w:type="dxa"/>
+        <w:left w:w="108" w:type="dxa"/>
+        <w:bottom w:w="0" w:type="dxa"/>
+        <w:right w:w="108" w:type="dxa"/>
+      </w:tblCellMar>
+    </w:tblPr>
+  </w:style>
+  <w:style w:type="table" w:styleId="TableContemporary">
+    <w:name w:val="Table Contemporary"/>
+    <w:basedOn w:val="TableNormal"/>
+    <w:uiPriority w:val="99"/>
+    <w:unhideWhenUsed/>
+    <w:rsid w:val="003C2454"/>
+    <w:tblPr>
+      <w:tblStyleRowBandSize w:val="1"/>
+      <w:tblInd w:w="0" w:type="dxa"/>
+      <w:tblBorders>
+        <w:insideH w:val="single" w:sz="18" w:space="0" w:color="FFFFFF"/>
+        <w:insideV w:val="single" w:sz="18" w:space="0" w:color="FFFFFF"/>
+      </w:tblBorders>
+      <w:tblCellMar>
+        <w:top w:w="0" w:type="dxa"/>
+        <w:left w:w="108" w:type="dxa"/>
+        <w:bottom w:w="0" w:type="dxa"/>
+        <w:right w:w="108" w:type="dxa"/>
+      </w:tblCellMar>
+    </w:tblPr>
+    <w:tblStylePr w:type="firstRow">
+      <w:rPr>
+        <w:b/>
+        <w:bCs/>
+        <w:color w:val="auto"/>
+      </w:rPr>
+      <w:tblPr/>
+      <w:tcPr>
+        <w:tcBorders>
+          <w:tl2br w:val="none" w:sz="0" w:space="0" w:color="auto"/>
+          <w:tr2bl w:val="none" w:sz="0" w:space="0" w:color="auto"/>
+        </w:tcBorders>
+        <w:shd w:val="pct20" w:color="000000" w:fill="FFFFFF"/>
+      </w:tcPr>
+    </w:tblStylePr>
+    <w:tblStylePr w:type="band1Horz">
+      <w:rPr>
+        <w:color w:val="auto"/>
+      </w:rPr>
+      <w:tblPr/>
+      <w:tcPr>
+        <w:tcBorders>
+          <w:tl2br w:val="none" w:sz="0" w:space="0" w:color="auto"/>
+          <w:tr2bl w:val="none" w:sz="0" w:space="0" w:color="auto"/>
+        </w:tcBorders>
+        <w:shd w:val="pct5" w:color="000000" w:fill="FFFFFF"/>
+      </w:tcPr>
+    </w:tblStylePr>
+    <w:tblStylePr w:type="band2Horz">
+      <w:rPr>
+        <w:color w:val="auto"/>
+      </w:rPr>
+      <w:tblPr/>
+      <w:tcPr>
+        <w:tcBorders>
+          <w:tl2br w:val="none" w:sz="0" w:space="0" w:color="auto"/>
+          <w:tr2bl w:val="none" w:sz="0" w:space="0" w:color="auto"/>
+        </w:tcBorders>
+        <w:shd w:val="pct20" w:color="000000" w:fill="FFFFFF"/>
+      </w:tcPr>
+    </w:tblStylePr>
   </w:style>
 </w:styles>
 </file>

</xml_diff>

<commit_message>
Updated word2dita test docs
</commit_message>
<xml_diff>
--- a/sample_data/word2dita/all_defaults/word/word2bookmap_test_01.docx
+++ b/sample_data/word2dita/all_defaults/word/word2bookmap_test_01.docx
@@ -1,6 +1,6 @@
 
 <file path=word/document.xml><?xml version="1.0" encoding="utf-8"?>
-<w:document xmlns:mo="http://schemas.microsoft.com/office/mac/office/2008/main" xmlns:ve="http://schemas.openxmlformats.org/markup-compatibility/2006" xmlns:mv="urn:schemas-microsoft-com:mac:vml" xmlns:o="urn:schemas-microsoft-com:office:office" xmlns:r="http://schemas.openxmlformats.org/officeDocument/2006/relationships" xmlns:m="http://schemas.openxmlformats.org/officeDocument/2006/math" xmlns:v="urn:schemas-microsoft-com:vml" xmlns:wp="http://schemas.openxmlformats.org/drawingml/2006/wordprocessingDrawing" xmlns:w10="urn:schemas-microsoft-com:office:word" xmlns:w="http://schemas.openxmlformats.org/wordprocessingml/2006/main" xmlns:wne="http://schemas.microsoft.com/office/word/2006/wordml">
+<w:document xmlns:wpc="http://schemas.microsoft.com/office/word/2010/wordprocessingCanvas" xmlns:mo="http://schemas.microsoft.com/office/mac/office/2008/main" xmlns:mc="http://schemas.openxmlformats.org/markup-compatibility/2006" xmlns:mv="urn:schemas-microsoft-com:mac:vml" xmlns:o="urn:schemas-microsoft-com:office:office" xmlns:r="http://schemas.openxmlformats.org/officeDocument/2006/relationships" xmlns:m="http://schemas.openxmlformats.org/officeDocument/2006/math" xmlns:v="urn:schemas-microsoft-com:vml" xmlns:wp14="http://schemas.microsoft.com/office/word/2010/wordprocessingDrawing" xmlns:wp="http://schemas.openxmlformats.org/drawingml/2006/wordprocessingDrawing" xmlns:w10="urn:schemas-microsoft-com:office:word" xmlns:w="http://schemas.openxmlformats.org/wordprocessingml/2006/main" xmlns:w14="http://schemas.microsoft.com/office/word/2010/wordml" xmlns:wpg="http://schemas.microsoft.com/office/word/2010/wordprocessingGroup" xmlns:wpi="http://schemas.microsoft.com/office/word/2010/wordprocessingInk" xmlns:wne="http://schemas.microsoft.com/office/word/2006/wordml" xmlns:wps="http://schemas.microsoft.com/office/word/2010/wordprocessingShape" mc:Ignorable="w14 wp14">
   <w:body>
     <w:p>
       <w:pPr>
@@ -618,6 +618,7 @@
       </w:pPr>
       <w:bookmarkStart w:id="5" w:name="_Toc147629849"/>
       <w:r>
+        <w:lastRenderedPageBreak/>
         <w:t>Tables</w:t>
       </w:r>
       <w:bookmarkEnd w:id="5"/>
@@ -639,7 +640,7 @@
       <w:tblPr>
         <w:tblStyle w:val="TableGrid"/>
         <w:tblW w:w="0" w:type="auto"/>
-        <w:tblLook w:val="00BF"/>
+        <w:tblLook w:val="00BF" w:firstRow="1" w:lastRow="0" w:firstColumn="1" w:lastColumn="0" w:noHBand="0" w:noVBand="0"/>
       </w:tblPr>
       <w:tblGrid>
         <w:gridCol w:w="2952"/>
@@ -713,261 +714,6 @@
     </w:tbl>
     <w:p>
       <w:r>
-        <w:t>Table With only header row:</w:t>
-      </w:r>
-    </w:p>
-    <w:tbl>
-      <w:tblPr>
-        <w:tblStyle w:val="TableGrid"/>
-        <w:tblW w:w="0" w:type="auto"/>
-        <w:tblLook w:val="00BF"/>
-      </w:tblPr>
-      <w:tblGrid>
-        <w:gridCol w:w="2952"/>
-        <w:gridCol w:w="2952"/>
-        <w:gridCol w:w="2952"/>
-      </w:tblGrid>
-      <w:tr>
-        <w:trPr>
-          <w:tblHeader/>
-        </w:trPr>
-        <w:tc>
-          <w:tcPr>
-            <w:tcW w:w="2952" w:type="dxa"/>
-          </w:tcPr>
-          <w:p>
-            <w:pPr>
-              <w:rPr>
-                <w:b/>
-              </w:rPr>
-            </w:pPr>
-            <w:r>
-              <w:rPr>
-                <w:b/>
-              </w:rPr>
-              <w:t>Header C1</w:t>
-            </w:r>
-          </w:p>
-        </w:tc>
-        <w:tc>
-          <w:tcPr>
-            <w:tcW w:w="2952" w:type="dxa"/>
-          </w:tcPr>
-          <w:p>
-            <w:pPr>
-              <w:rPr>
-                <w:b/>
-              </w:rPr>
-            </w:pPr>
-            <w:r>
-              <w:rPr>
-                <w:b/>
-              </w:rPr>
-              <w:t xml:space="preserve">Header C2 </w:t>
-            </w:r>
-          </w:p>
-        </w:tc>
-        <w:tc>
-          <w:tcPr>
-            <w:tcW w:w="2952" w:type="dxa"/>
-          </w:tcPr>
-          <w:p>
-            <w:pPr>
-              <w:rPr>
-                <w:b/>
-              </w:rPr>
-            </w:pPr>
-            <w:r>
-              <w:rPr>
-                <w:b/>
-              </w:rPr>
-              <w:t>Header C3</w:t>
-            </w:r>
-          </w:p>
-        </w:tc>
-      </w:tr>
-    </w:tbl>
-    <w:p>
-      <w:r>
-        <w:t>Table with header and body:</w:t>
-      </w:r>
-    </w:p>
-    <w:tbl>
-      <w:tblPr>
-        <w:tblStyle w:val="TableGrid"/>
-        <w:tblW w:w="0" w:type="auto"/>
-        <w:tblLook w:val="00BF"/>
-      </w:tblPr>
-      <w:tblGrid>
-        <w:gridCol w:w="2214"/>
-        <w:gridCol w:w="2214"/>
-        <w:gridCol w:w="2214"/>
-        <w:gridCol w:w="2214"/>
-      </w:tblGrid>
-      <w:tr>
-        <w:trPr>
-          <w:tblHeader/>
-        </w:trPr>
-        <w:tc>
-          <w:tcPr>
-            <w:tcW w:w="2214" w:type="dxa"/>
-          </w:tcPr>
-          <w:p>
-            <w:pPr>
-              <w:rPr>
-                <w:b/>
-              </w:rPr>
-            </w:pPr>
-            <w:r>
-              <w:rPr>
-                <w:b/>
-              </w:rPr>
-              <w:t>Header C1</w:t>
-            </w:r>
-          </w:p>
-        </w:tc>
-        <w:tc>
-          <w:tcPr>
-            <w:tcW w:w="2214" w:type="dxa"/>
-          </w:tcPr>
-          <w:p>
-            <w:pPr>
-              <w:rPr>
-                <w:b/>
-              </w:rPr>
-            </w:pPr>
-            <w:r>
-              <w:rPr>
-                <w:b/>
-              </w:rPr>
-              <w:t>Header C2</w:t>
-            </w:r>
-          </w:p>
-        </w:tc>
-        <w:tc>
-          <w:tcPr>
-            <w:tcW w:w="2214" w:type="dxa"/>
-          </w:tcPr>
-          <w:p>
-            <w:pPr>
-              <w:rPr>
-                <w:b/>
-              </w:rPr>
-            </w:pPr>
-            <w:r>
-              <w:rPr>
-                <w:b/>
-              </w:rPr>
-              <w:t>Header C3</w:t>
-            </w:r>
-          </w:p>
-        </w:tc>
-        <w:tc>
-          <w:tcPr>
-            <w:tcW w:w="2214" w:type="dxa"/>
-          </w:tcPr>
-          <w:p>
-            <w:pPr>
-              <w:rPr>
-                <w:b/>
-              </w:rPr>
-            </w:pPr>
-            <w:r>
-              <w:rPr>
-                <w:b/>
-              </w:rPr>
-              <w:t>Header C4</w:t>
-            </w:r>
-          </w:p>
-        </w:tc>
-      </w:tr>
-      <w:tr>
-        <w:tc>
-          <w:tcPr>
-            <w:tcW w:w="2214" w:type="dxa"/>
-          </w:tcPr>
-          <w:p>
-            <w:r>
-              <w:t>R1C1</w:t>
-            </w:r>
-          </w:p>
-        </w:tc>
-        <w:tc>
-          <w:tcPr>
-            <w:tcW w:w="2214" w:type="dxa"/>
-          </w:tcPr>
-          <w:p>
-            <w:r>
-              <w:t>R1C2</w:t>
-            </w:r>
-          </w:p>
-        </w:tc>
-        <w:tc>
-          <w:tcPr>
-            <w:tcW w:w="2214" w:type="dxa"/>
-          </w:tcPr>
-          <w:p>
-            <w:r>
-              <w:t>R1C3</w:t>
-            </w:r>
-          </w:p>
-        </w:tc>
-        <w:tc>
-          <w:tcPr>
-            <w:tcW w:w="2214" w:type="dxa"/>
-          </w:tcPr>
-          <w:p>
-            <w:r>
-              <w:t>R1C4</w:t>
-            </w:r>
-          </w:p>
-        </w:tc>
-      </w:tr>
-      <w:tr>
-        <w:tc>
-          <w:tcPr>
-            <w:tcW w:w="2214" w:type="dxa"/>
-          </w:tcPr>
-          <w:p>
-            <w:r>
-              <w:t>R2C1</w:t>
-            </w:r>
-          </w:p>
-        </w:tc>
-        <w:tc>
-          <w:tcPr>
-            <w:tcW w:w="2214" w:type="dxa"/>
-          </w:tcPr>
-          <w:p>
-            <w:r>
-              <w:t>R2C2</w:t>
-            </w:r>
-          </w:p>
-        </w:tc>
-        <w:tc>
-          <w:tcPr>
-            <w:tcW w:w="2214" w:type="dxa"/>
-          </w:tcPr>
-          <w:p>
-            <w:r>
-              <w:t>R2C3</w:t>
-            </w:r>
-          </w:p>
-        </w:tc>
-        <w:tc>
-          <w:tcPr>
-            <w:tcW w:w="2214" w:type="dxa"/>
-          </w:tcPr>
-          <w:p>
-            <w:r>
-              <w:t>R2C4</w:t>
-            </w:r>
-          </w:p>
-        </w:tc>
-      </w:tr>
-    </w:tbl>
-    <w:p>
-      <w:r>
         <w:t>Table with a different table style:</w:t>
       </w:r>
     </w:p>
@@ -975,16 +721,16 @@
       <w:tblPr>
         <w:tblStyle w:val="TableContemporary"/>
         <w:tblW w:w="0" w:type="auto"/>
-        <w:tblLook w:val="04A0"/>
+        <w:tblLook w:val="04A0" w:firstRow="1" w:lastRow="0" w:firstColumn="1" w:lastColumn="0" w:noHBand="0" w:noVBand="1"/>
       </w:tblPr>
       <w:tblGrid>
         <w:gridCol w:w="2952"/>
-        <w:gridCol w:w="2952"/>
-        <w:gridCol w:w="2952"/>
+        <w:gridCol w:w="1566"/>
+        <w:gridCol w:w="4338"/>
       </w:tblGrid>
       <w:tr>
         <w:trPr>
-          <w:cnfStyle w:val="100000000000"/>
+          <w:cnfStyle w:val="100000000000" w:firstRow="1" w:lastRow="0" w:firstColumn="0" w:lastColumn="0" w:oddVBand="0" w:evenVBand="0" w:oddHBand="0" w:evenHBand="0" w:firstRowFirstColumn="0" w:firstRowLastColumn="0" w:lastRowFirstColumn="0" w:lastRowLastColumn="0"/>
         </w:trPr>
         <w:tc>
           <w:tcPr>
@@ -998,7 +744,7 @@
         </w:tc>
         <w:tc>
           <w:tcPr>
-            <w:tcW w:w="2952" w:type="dxa"/>
+            <w:tcW w:w="1566" w:type="dxa"/>
           </w:tcPr>
           <w:p>
             <w:r>
@@ -1008,7 +754,7 @@
         </w:tc>
         <w:tc>
           <w:tcPr>
-            <w:tcW w:w="2952" w:type="dxa"/>
+            <w:tcW w:w="4338" w:type="dxa"/>
           </w:tcPr>
           <w:p>
             <w:r>
@@ -1019,7 +765,7 @@
       </w:tr>
       <w:tr>
         <w:trPr>
-          <w:cnfStyle w:val="000000100000"/>
+          <w:cnfStyle w:val="000000100000" w:firstRow="0" w:lastRow="0" w:firstColumn="0" w:lastColumn="0" w:oddVBand="0" w:evenVBand="0" w:oddHBand="1" w:evenHBand="0" w:firstRowFirstColumn="0" w:firstRowLastColumn="0" w:lastRowFirstColumn="0" w:lastRowLastColumn="0"/>
         </w:trPr>
         <w:tc>
           <w:tcPr>
@@ -1033,18 +779,16 @@
         </w:tc>
         <w:tc>
           <w:tcPr>
-            <w:tcW w:w="2952" w:type="dxa"/>
+            <w:tcW w:w="5904" w:type="dxa"/>
+            <w:gridSpan w:val="2"/>
           </w:tcPr>
           <w:p>
             <w:r>
-              <w:t>R1 C2</w:t>
+              <w:t>R1 C2 and</w:t>
             </w:r>
+            <w:bookmarkStart w:id="6" w:name="_GoBack"/>
+            <w:bookmarkEnd w:id="6"/>
           </w:p>
-        </w:tc>
-        <w:tc>
-          <w:tcPr>
-            <w:tcW w:w="2952" w:type="dxa"/>
-          </w:tcPr>
           <w:p>
             <w:r>
               <w:t>R1 C3</w:t>
@@ -1054,7 +798,7 @@
       </w:tr>
       <w:tr>
         <w:trPr>
-          <w:cnfStyle w:val="000000010000"/>
+          <w:cnfStyle w:val="000000010000" w:firstRow="0" w:lastRow="0" w:firstColumn="0" w:lastColumn="0" w:oddVBand="0" w:evenVBand="0" w:oddHBand="0" w:evenHBand="1" w:firstRowFirstColumn="0" w:firstRowLastColumn="0" w:lastRowFirstColumn="0" w:lastRowLastColumn="0"/>
         </w:trPr>
         <w:tc>
           <w:tcPr>
@@ -1068,7 +812,7 @@
         </w:tc>
         <w:tc>
           <w:tcPr>
-            <w:tcW w:w="2952" w:type="dxa"/>
+            <w:tcW w:w="1566" w:type="dxa"/>
           </w:tcPr>
           <w:p>
             <w:r>
@@ -1078,7 +822,7 @@
         </w:tc>
         <w:tc>
           <w:tcPr>
-            <w:tcW w:w="2952" w:type="dxa"/>
+            <w:tcW w:w="4338" w:type="dxa"/>
           </w:tcPr>
           <w:p>
             <w:r>
@@ -1095,14 +839,15 @@
     </w:p>
     <w:sectPr>
       <w:pgSz w:w="12240" w:h="15840"/>
-      <w:pgMar w:top="1440" w:right="1800" w:bottom="1440" w:left="1800" w:gutter="0"/>
+      <w:pgMar w:top="1440" w:right="1800" w:bottom="1440" w:left="1800" w:header="720" w:footer="720" w:gutter="0"/>
+      <w:cols w:space="720"/>
     </w:sectPr>
   </w:body>
 </w:document>
 </file>
 
 <file path=word/numbering.xml><?xml version="1.0" encoding="utf-8"?>
-<w:numbering xmlns:mo="http://schemas.microsoft.com/office/mac/office/2008/main" xmlns:ve="http://schemas.openxmlformats.org/markup-compatibility/2006" xmlns:mv="urn:schemas-microsoft-com:mac:vml" xmlns:o="urn:schemas-microsoft-com:office:office" xmlns:r="http://schemas.openxmlformats.org/officeDocument/2006/relationships" xmlns:m="http://schemas.openxmlformats.org/officeDocument/2006/math" xmlns:v="urn:schemas-microsoft-com:vml" xmlns:wp="http://schemas.openxmlformats.org/drawingml/2006/wordprocessingDrawing" xmlns:w10="urn:schemas-microsoft-com:office:word" xmlns:w="http://schemas.openxmlformats.org/wordprocessingml/2006/main" xmlns:wne="http://schemas.microsoft.com/office/word/2006/wordml">
+<w:numbering xmlns:wpc="http://schemas.microsoft.com/office/word/2010/wordprocessingCanvas" xmlns:mo="http://schemas.microsoft.com/office/mac/office/2008/main" xmlns:mc="http://schemas.openxmlformats.org/markup-compatibility/2006" xmlns:mv="urn:schemas-microsoft-com:mac:vml" xmlns:o="urn:schemas-microsoft-com:office:office" xmlns:r="http://schemas.openxmlformats.org/officeDocument/2006/relationships" xmlns:m="http://schemas.openxmlformats.org/officeDocument/2006/math" xmlns:v="urn:schemas-microsoft-com:vml" xmlns:wp14="http://schemas.microsoft.com/office/word/2010/wordprocessingDrawing" xmlns:wp="http://schemas.openxmlformats.org/drawingml/2006/wordprocessingDrawing" xmlns:w10="urn:schemas-microsoft-com:office:word" xmlns:w="http://schemas.openxmlformats.org/wordprocessingml/2006/main" xmlns:w14="http://schemas.microsoft.com/office/word/2010/wordml" xmlns:wpg="http://schemas.microsoft.com/office/word/2010/wordprocessingGroup" xmlns:wpi="http://schemas.microsoft.com/office/word/2010/wordprocessingInk" xmlns:wne="http://schemas.microsoft.com/office/word/2006/wordml" xmlns:wps="http://schemas.microsoft.com/office/word/2010/wordprocessingShape" mc:Ignorable="w14 wp14">
   <w:abstractNum w:abstractNumId="0">
     <w:nsid w:val="FFFFFF1D"/>
     <w:multiLevelType w:val="multilevel"/>
@@ -1469,7 +1214,7 @@
 </file>
 
 <file path=word/styles.xml><?xml version="1.0" encoding="utf-8"?>
-<w:styles xmlns:r="http://schemas.openxmlformats.org/officeDocument/2006/relationships" xmlns:w="http://schemas.openxmlformats.org/wordprocessingml/2006/main">
+<w:styles xmlns:mc="http://schemas.openxmlformats.org/markup-compatibility/2006" xmlns:r="http://schemas.openxmlformats.org/officeDocument/2006/relationships" xmlns:w="http://schemas.openxmlformats.org/wordprocessingml/2006/main" xmlns:w14="http://schemas.microsoft.com/office/word/2010/wordml" mc:Ignorable="w14">
   <w:docDefaults>
     <w:rPrDefault>
       <w:rPr>
@@ -1720,14 +1465,15 @@
   </w:style>
   <w:style w:type="character" w:default="1" w:styleId="DefaultParagraphFont">
     <w:name w:val="Default Paragraph Font"/>
+    <w:uiPriority w:val="1"/>
     <w:semiHidden/>
     <w:unhideWhenUsed/>
   </w:style>
   <w:style w:type="table" w:default="1" w:styleId="TableNormal">
     <w:name w:val="Normal Table"/>
+    <w:uiPriority w:val="99"/>
     <w:semiHidden/>
     <w:unhideWhenUsed/>
-    <w:qFormat/>
     <w:tblPr>
       <w:tblInd w:w="0" w:type="dxa"/>
       <w:tblCellMar>
@@ -1740,6 +1486,7 @@
   </w:style>
   <w:style w:type="numbering" w:default="1" w:styleId="NoList">
     <w:name w:val="No List"/>
+    <w:uiPriority w:val="99"/>
     <w:semiHidden/>
     <w:unhideWhenUsed/>
   </w:style>
@@ -1847,7 +1594,6 @@
     <w:next w:val="Normal"/>
     <w:autoRedefine/>
     <w:uiPriority w:val="39"/>
-    <w:semiHidden/>
     <w:unhideWhenUsed/>
     <w:rsid w:val="00094136"/>
     <w:pPr>
@@ -1865,7 +1611,6 @@
     <w:next w:val="Normal"/>
     <w:autoRedefine/>
     <w:uiPriority w:val="39"/>
-    <w:semiHidden/>
     <w:unhideWhenUsed/>
     <w:rsid w:val="00094136"/>
     <w:rPr>
@@ -1879,7 +1624,6 @@
     <w:next w:val="Normal"/>
     <w:autoRedefine/>
     <w:uiPriority w:val="39"/>
-    <w:semiHidden/>
     <w:unhideWhenUsed/>
     <w:rsid w:val="00094136"/>
     <w:pPr>
@@ -1897,7 +1641,6 @@
     <w:next w:val="Normal"/>
     <w:autoRedefine/>
     <w:uiPriority w:val="39"/>
-    <w:semiHidden/>
     <w:unhideWhenUsed/>
     <w:rsid w:val="00094136"/>
     <w:pPr>
@@ -2234,6 +1977,192 @@
         <w:shd w:val="pct20" w:color="000000" w:fill="FFFFFF"/>
       </w:tcPr>
     </w:tblStylePr>
+  </w:style>
+</w:styles>
+</file>
+
+<file path=word/stylesWithEffects.xml><?xml version="1.0" encoding="utf-8"?>
+<w:styles xmlns:wpc="http://schemas.microsoft.com/office/word/2010/wordprocessingCanvas" xmlns:mo="http://schemas.microsoft.com/office/mac/office/2008/main" xmlns:mc="http://schemas.openxmlformats.org/markup-compatibility/2006" xmlns:mv="urn:schemas-microsoft-com:mac:vml" xmlns:o="urn:schemas-microsoft-com:office:office" xmlns:r="http://schemas.openxmlformats.org/officeDocument/2006/relationships" xmlns:m="http://schemas.openxmlformats.org/officeDocument/2006/math" xmlns:v="urn:schemas-microsoft-com:vml" xmlns:wp14="http://schemas.microsoft.com/office/word/2010/wordprocessingDrawing" xmlns:wp="http://schemas.openxmlformats.org/drawingml/2006/wordprocessingDrawing" xmlns:w10="urn:schemas-microsoft-com:office:word" xmlns:w="http://schemas.openxmlformats.org/wordprocessingml/2006/main" xmlns:w14="http://schemas.microsoft.com/office/word/2010/wordml" xmlns:wpg="http://schemas.microsoft.com/office/word/2010/wordprocessingGroup" xmlns:wpi="http://schemas.microsoft.com/office/word/2010/wordprocessingInk" xmlns:wne="http://schemas.microsoft.com/office/word/2006/wordml" xmlns:wps="http://schemas.microsoft.com/office/word/2010/wordprocessingShape" mc:Ignorable="w14 wp14">
+  <w:docDefaults>
+    <w:rPrDefault>
+      <w:rPr>
+        <w:rFonts w:asciiTheme="minorHAnsi" w:eastAsiaTheme="minorEastAsia" w:hAnsiTheme="minorHAnsi" w:cstheme="minorBidi"/>
+        <w:sz w:val="24"/>
+        <w:szCs w:val="24"/>
+        <w:lang w:val="en-US" w:eastAsia="ja-JP" w:bidi="ar-SA"/>
+      </w:rPr>
+    </w:rPrDefault>
+    <w:pPrDefault/>
+  </w:docDefaults>
+  <w:latentStyles w:defLockedState="0" w:defUIPriority="99" w:defSemiHidden="1" w:defUnhideWhenUsed="1" w:defQFormat="0" w:count="276">
+    <w:lsdException w:name="Normal" w:semiHidden="0" w:uiPriority="0" w:unhideWhenUsed="0" w:qFormat="1"/>
+    <w:lsdException w:name="heading 1" w:semiHidden="0" w:uiPriority="9" w:unhideWhenUsed="0" w:qFormat="1"/>
+    <w:lsdException w:name="heading 2" w:uiPriority="9" w:qFormat="1"/>
+    <w:lsdException w:name="heading 3" w:uiPriority="9" w:qFormat="1"/>
+    <w:lsdException w:name="heading 4" w:uiPriority="9" w:qFormat="1"/>
+    <w:lsdException w:name="heading 5" w:uiPriority="9" w:qFormat="1"/>
+    <w:lsdException w:name="heading 6" w:uiPriority="9" w:qFormat="1"/>
+    <w:lsdException w:name="heading 7" w:uiPriority="9" w:qFormat="1"/>
+    <w:lsdException w:name="heading 8" w:uiPriority="9" w:qFormat="1"/>
+    <w:lsdException w:name="heading 9" w:uiPriority="9" w:qFormat="1"/>
+    <w:lsdException w:name="toc 1" w:uiPriority="39"/>
+    <w:lsdException w:name="toc 2" w:uiPriority="39"/>
+    <w:lsdException w:name="toc 3" w:uiPriority="39"/>
+    <w:lsdException w:name="toc 4" w:uiPriority="39"/>
+    <w:lsdException w:name="toc 5" w:uiPriority="39"/>
+    <w:lsdException w:name="toc 6" w:uiPriority="39"/>
+    <w:lsdException w:name="toc 7" w:uiPriority="39"/>
+    <w:lsdException w:name="toc 8" w:uiPriority="39"/>
+    <w:lsdException w:name="toc 9" w:uiPriority="39"/>
+    <w:lsdException w:name="caption" w:uiPriority="35" w:qFormat="1"/>
+    <w:lsdException w:name="Title" w:semiHidden="0" w:uiPriority="10" w:unhideWhenUsed="0" w:qFormat="1"/>
+    <w:lsdException w:name="Default Paragraph Font" w:uiPriority="1"/>
+    <w:lsdException w:name="Subtitle" w:semiHidden="0" w:uiPriority="11" w:unhideWhenUsed="0" w:qFormat="1"/>
+    <w:lsdException w:name="Strong" w:semiHidden="0" w:uiPriority="22" w:unhideWhenUsed="0" w:qFormat="1"/>
+    <w:lsdException w:name="Emphasis" w:semiHidden="0" w:uiPriority="20" w:unhideWhenUsed="0" w:qFormat="1"/>
+    <w:lsdException w:name="Table Grid" w:semiHidden="0" w:uiPriority="59" w:unhideWhenUsed="0"/>
+    <w:lsdException w:name="Placeholder Text" w:unhideWhenUsed="0"/>
+    <w:lsdException w:name="No Spacing" w:semiHidden="0" w:uiPriority="1" w:unhideWhenUsed="0" w:qFormat="1"/>
+    <w:lsdException w:name="Light Shading" w:semiHidden="0" w:uiPriority="60" w:unhideWhenUsed="0"/>
+    <w:lsdException w:name="Light List" w:semiHidden="0" w:uiPriority="61" w:unhideWhenUsed="0"/>
+    <w:lsdException w:name="Light Grid" w:semiHidden="0" w:uiPriority="62" w:unhideWhenUsed="0"/>
+    <w:lsdException w:name="Medium Shading 1" w:semiHidden="0" w:uiPriority="63" w:unhideWhenUsed="0"/>
+    <w:lsdException w:name="Medium Shading 2" w:semiHidden="0" w:uiPriority="64" w:unhideWhenUsed="0"/>
+    <w:lsdException w:name="Medium List 1" w:semiHidden="0" w:uiPriority="65" w:unhideWhenUsed="0"/>
+    <w:lsdException w:name="Medium List 2" w:semiHidden="0" w:uiPriority="66" w:unhideWhenUsed="0"/>
+    <w:lsdException w:name="Medium Grid 1" w:semiHidden="0" w:uiPriority="67" w:unhideWhenUsed="0"/>
+    <w:lsdException w:name="Medium Grid 2" w:semiHidden="0" w:uiPriority="68" w:unhideWhenUsed="0"/>
+    <w:lsdException w:name="Medium Grid 3" w:semiHidden="0" w:uiPriority="69" w:unhideWhenUsed="0"/>
+    <w:lsdException w:name="Dark List" w:semiHidden="0" w:uiPriority="70" w:unhideWhenUsed="0"/>
+    <w:lsdException w:name="Colorful Shading" w:semiHidden="0" w:uiPriority="71" w:unhideWhenUsed="0"/>
+    <w:lsdException w:name="Colorful List" w:semiHidden="0" w:uiPriority="72" w:unhideWhenUsed="0"/>
+    <w:lsdException w:name="Colorful Grid" w:semiHidden="0" w:uiPriority="73" w:unhideWhenUsed="0"/>
+    <w:lsdException w:name="Light Shading Accent 1" w:semiHidden="0" w:uiPriority="60" w:unhideWhenUsed="0"/>
+    <w:lsdException w:name="Light List Accent 1" w:semiHidden="0" w:uiPriority="61" w:unhideWhenUsed="0"/>
+    <w:lsdException w:name="Light Grid Accent 1" w:semiHidden="0" w:uiPriority="62" w:unhideWhenUsed="0"/>
+    <w:lsdException w:name="Medium Shading 1 Accent 1" w:semiHidden="0" w:uiPriority="63" w:unhideWhenUsed="0"/>
+    <w:lsdException w:name="Medium Shading 2 Accent 1" w:semiHidden="0" w:uiPriority="64" w:unhideWhenUsed="0"/>
+    <w:lsdException w:name="Medium List 1 Accent 1" w:semiHidden="0" w:uiPriority="65" w:unhideWhenUsed="0"/>
+    <w:lsdException w:name="Revision" w:unhideWhenUsed="0"/>
+    <w:lsdException w:name="List Paragraph" w:semiHidden="0" w:uiPriority="34" w:unhideWhenUsed="0" w:qFormat="1"/>
+    <w:lsdException w:name="Quote" w:semiHidden="0" w:uiPriority="29" w:unhideWhenUsed="0" w:qFormat="1"/>
+    <w:lsdException w:name="Intense Quote" w:semiHidden="0" w:uiPriority="30" w:unhideWhenUsed="0" w:qFormat="1"/>
+    <w:lsdException w:name="Medium List 2 Accent 1" w:semiHidden="0" w:uiPriority="66" w:unhideWhenUsed="0"/>
+    <w:lsdException w:name="Medium Grid 1 Accent 1" w:semiHidden="0" w:uiPriority="67" w:unhideWhenUsed="0"/>
+    <w:lsdException w:name="Medium Grid 2 Accent 1" w:semiHidden="0" w:uiPriority="68" w:unhideWhenUsed="0"/>
+    <w:lsdException w:name="Medium Grid 3 Accent 1" w:semiHidden="0" w:uiPriority="69" w:unhideWhenUsed="0"/>
+    <w:lsdException w:name="Dark List Accent 1" w:semiHidden="0" w:uiPriority="70" w:unhideWhenUsed="0"/>
+    <w:lsdException w:name="Colorful Shading Accent 1" w:semiHidden="0" w:uiPriority="71" w:unhideWhenUsed="0"/>
+    <w:lsdException w:name="Colorful List Accent 1" w:semiHidden="0" w:uiPriority="72" w:unhideWhenUsed="0"/>
+    <w:lsdException w:name="Colorful Grid Accent 1" w:semiHidden="0" w:uiPriority="73" w:unhideWhenUsed="0"/>
+    <w:lsdException w:name="Light Shading Accent 2" w:semiHidden="0" w:uiPriority="60" w:unhideWhenUsed="0"/>
+    <w:lsdException w:name="Light List Accent 2" w:semiHidden="0" w:uiPriority="61" w:unhideWhenUsed="0"/>
+    <w:lsdException w:name="Light Grid Accent 2" w:semiHidden="0" w:uiPriority="62" w:unhideWhenUsed="0"/>
+    <w:lsdException w:name="Medium Shading 1 Accent 2" w:semiHidden="0" w:uiPriority="63" w:unhideWhenUsed="0"/>
+    <w:lsdException w:name="Medium Shading 2 Accent 2" w:semiHidden="0" w:uiPriority="64" w:unhideWhenUsed="0"/>
+    <w:lsdException w:name="Medium List 1 Accent 2" w:semiHidden="0" w:uiPriority="65" w:unhideWhenUsed="0"/>
+    <w:lsdException w:name="Medium List 2 Accent 2" w:semiHidden="0" w:uiPriority="66" w:unhideWhenUsed="0"/>
+    <w:lsdException w:name="Medium Grid 1 Accent 2" w:semiHidden="0" w:uiPriority="67" w:unhideWhenUsed="0"/>
+    <w:lsdException w:name="Medium Grid 2 Accent 2" w:semiHidden="0" w:uiPriority="68" w:unhideWhenUsed="0"/>
+    <w:lsdException w:name="Medium Grid 3 Accent 2" w:semiHidden="0" w:uiPriority="69" w:unhideWhenUsed="0"/>
+    <w:lsdException w:name="Dark List Accent 2" w:semiHidden="0" w:uiPriority="70" w:unhideWhenUsed="0"/>
+    <w:lsdException w:name="Colorful Shading Accent 2" w:semiHidden="0" w:uiPriority="71" w:unhideWhenUsed="0"/>
+    <w:lsdException w:name="Colorful List Accent 2" w:semiHidden="0" w:uiPriority="72" w:unhideWhenUsed="0"/>
+    <w:lsdException w:name="Colorful Grid Accent 2" w:semiHidden="0" w:uiPriority="73" w:unhideWhenUsed="0"/>
+    <w:lsdException w:name="Light Shading Accent 3" w:semiHidden="0" w:uiPriority="60" w:unhideWhenUsed="0"/>
+    <w:lsdException w:name="Light List Accent 3" w:semiHidden="0" w:uiPriority="61" w:unhideWhenUsed="0"/>
+    <w:lsdException w:name="Light Grid Accent 3" w:semiHidden="0" w:uiPriority="62" w:unhideWhenUsed="0"/>
+    <w:lsdException w:name="Medium Shading 1 Accent 3" w:semiHidden="0" w:uiPriority="63" w:unhideWhenUsed="0"/>
+    <w:lsdException w:name="Medium Shading 2 Accent 3" w:semiHidden="0" w:uiPriority="64" w:unhideWhenUsed="0"/>
+    <w:lsdException w:name="Medium List 1 Accent 3" w:semiHidden="0" w:uiPriority="65" w:unhideWhenUsed="0"/>
+    <w:lsdException w:name="Medium List 2 Accent 3" w:semiHidden="0" w:uiPriority="66" w:unhideWhenUsed="0"/>
+    <w:lsdException w:name="Medium Grid 1 Accent 3" w:semiHidden="0" w:uiPriority="67" w:unhideWhenUsed="0"/>
+    <w:lsdException w:name="Medium Grid 2 Accent 3" w:semiHidden="0" w:uiPriority="68" w:unhideWhenUsed="0"/>
+    <w:lsdException w:name="Medium Grid 3 Accent 3" w:semiHidden="0" w:uiPriority="69" w:unhideWhenUsed="0"/>
+    <w:lsdException w:name="Dark List Accent 3" w:semiHidden="0" w:uiPriority="70" w:unhideWhenUsed="0"/>
+    <w:lsdException w:name="Colorful Shading Accent 3" w:semiHidden="0" w:uiPriority="71" w:unhideWhenUsed="0"/>
+    <w:lsdException w:name="Colorful List Accent 3" w:semiHidden="0" w:uiPriority="72" w:unhideWhenUsed="0"/>
+    <w:lsdException w:name="Colorful Grid Accent 3" w:semiHidden="0" w:uiPriority="73" w:unhideWhenUsed="0"/>
+    <w:lsdException w:name="Light Shading Accent 4" w:semiHidden="0" w:uiPriority="60" w:unhideWhenUsed="0"/>
+    <w:lsdException w:name="Light List Accent 4" w:semiHidden="0" w:uiPriority="61" w:unhideWhenUsed="0"/>
+    <w:lsdException w:name="Light Grid Accent 4" w:semiHidden="0" w:uiPriority="62" w:unhideWhenUsed="0"/>
+    <w:lsdException w:name="Medium Shading 1 Accent 4" w:semiHidden="0" w:uiPriority="63" w:unhideWhenUsed="0"/>
+    <w:lsdException w:name="Medium Shading 2 Accent 4" w:semiHidden="0" w:uiPriority="64" w:unhideWhenUsed="0"/>
+    <w:lsdException w:name="Medium List 1 Accent 4" w:semiHidden="0" w:uiPriority="65" w:unhideWhenUsed="0"/>
+    <w:lsdException w:name="Medium List 2 Accent 4" w:semiHidden="0" w:uiPriority="66" w:unhideWhenUsed="0"/>
+    <w:lsdException w:name="Medium Grid 1 Accent 4" w:semiHidden="0" w:uiPriority="67" w:unhideWhenUsed="0"/>
+    <w:lsdException w:name="Medium Grid 2 Accent 4" w:semiHidden="0" w:uiPriority="68" w:unhideWhenUsed="0"/>
+    <w:lsdException w:name="Medium Grid 3 Accent 4" w:semiHidden="0" w:uiPriority="69" w:unhideWhenUsed="0"/>
+    <w:lsdException w:name="Dark List Accent 4" w:semiHidden="0" w:uiPriority="70" w:unhideWhenUsed="0"/>
+    <w:lsdException w:name="Colorful Shading Accent 4" w:semiHidden="0" w:uiPriority="71" w:unhideWhenUsed="0"/>
+    <w:lsdException w:name="Colorful List Accent 4" w:semiHidden="0" w:uiPriority="72" w:unhideWhenUsed="0"/>
+    <w:lsdException w:name="Colorful Grid Accent 4" w:semiHidden="0" w:uiPriority="73" w:unhideWhenUsed="0"/>
+    <w:lsdException w:name="Light Shading Accent 5" w:semiHidden="0" w:uiPriority="60" w:unhideWhenUsed="0"/>
+    <w:lsdException w:name="Light List Accent 5" w:semiHidden="0" w:uiPriority="61" w:unhideWhenUsed="0"/>
+    <w:lsdException w:name="Light Grid Accent 5" w:semiHidden="0" w:uiPriority="62" w:unhideWhenUsed="0"/>
+    <w:lsdException w:name="Medium Shading 1 Accent 5" w:semiHidden="0" w:uiPriority="63" w:unhideWhenUsed="0"/>
+    <w:lsdException w:name="Medium Shading 2 Accent 5" w:semiHidden="0" w:uiPriority="64" w:unhideWhenUsed="0"/>
+    <w:lsdException w:name="Medium List 1 Accent 5" w:semiHidden="0" w:uiPriority="65" w:unhideWhenUsed="0"/>
+    <w:lsdException w:name="Medium List 2 Accent 5" w:semiHidden="0" w:uiPriority="66" w:unhideWhenUsed="0"/>
+    <w:lsdException w:name="Medium Grid 1 Accent 5" w:semiHidden="0" w:uiPriority="67" w:unhideWhenUsed="0"/>
+    <w:lsdException w:name="Medium Grid 2 Accent 5" w:semiHidden="0" w:uiPriority="68" w:unhideWhenUsed="0"/>
+    <w:lsdException w:name="Medium Grid 3 Accent 5" w:semiHidden="0" w:uiPriority="69" w:unhideWhenUsed="0"/>
+    <w:lsdException w:name="Dark List Accent 5" w:semiHidden="0" w:uiPriority="70" w:unhideWhenUsed="0"/>
+    <w:lsdException w:name="Colorful Shading Accent 5" w:semiHidden="0" w:uiPriority="71" w:unhideWhenUsed="0"/>
+    <w:lsdException w:name="Colorful List Accent 5" w:semiHidden="0" w:uiPriority="72" w:unhideWhenUsed="0"/>
+    <w:lsdException w:name="Colorful Grid Accent 5" w:semiHidden="0" w:uiPriority="73" w:unhideWhenUsed="0"/>
+    <w:lsdException w:name="Light Shading Accent 6" w:semiHidden="0" w:uiPriority="60" w:unhideWhenUsed="0"/>
+    <w:lsdException w:name="Light List Accent 6" w:semiHidden="0" w:uiPriority="61" w:unhideWhenUsed="0"/>
+    <w:lsdException w:name="Light Grid Accent 6" w:semiHidden="0" w:uiPriority="62" w:unhideWhenUsed="0"/>
+    <w:lsdException w:name="Medium Shading 1 Accent 6" w:semiHidden="0" w:uiPriority="63" w:unhideWhenUsed="0"/>
+    <w:lsdException w:name="Medium Shading 2 Accent 6" w:semiHidden="0" w:uiPriority="64" w:unhideWhenUsed="0"/>
+    <w:lsdException w:name="Medium List 1 Accent 6" w:semiHidden="0" w:uiPriority="65" w:unhideWhenUsed="0"/>
+    <w:lsdException w:name="Medium List 2 Accent 6" w:semiHidden="0" w:uiPriority="66" w:unhideWhenUsed="0"/>
+    <w:lsdException w:name="Medium Grid 1 Accent 6" w:semiHidden="0" w:uiPriority="67" w:unhideWhenUsed="0"/>
+    <w:lsdException w:name="Medium Grid 2 Accent 6" w:semiHidden="0" w:uiPriority="68" w:unhideWhenUsed="0"/>
+    <w:lsdException w:name="Medium Grid 3 Accent 6" w:semiHidden="0" w:uiPriority="69" w:unhideWhenUsed="0"/>
+    <w:lsdException w:name="Dark List Accent 6" w:semiHidden="0" w:uiPriority="70" w:unhideWhenUsed="0"/>
+    <w:lsdException w:name="Colorful Shading Accent 6" w:semiHidden="0" w:uiPriority="71" w:unhideWhenUsed="0"/>
+    <w:lsdException w:name="Colorful List Accent 6" w:semiHidden="0" w:uiPriority="72" w:unhideWhenUsed="0"/>
+    <w:lsdException w:name="Colorful Grid Accent 6" w:semiHidden="0" w:uiPriority="73" w:unhideWhenUsed="0"/>
+    <w:lsdException w:name="Subtle Emphasis" w:semiHidden="0" w:uiPriority="19" w:unhideWhenUsed="0" w:qFormat="1"/>
+    <w:lsdException w:name="Intense Emphasis" w:semiHidden="0" w:uiPriority="21" w:unhideWhenUsed="0" w:qFormat="1"/>
+    <w:lsdException w:name="Subtle Reference" w:semiHidden="0" w:uiPriority="31" w:unhideWhenUsed="0" w:qFormat="1"/>
+    <w:lsdException w:name="Intense Reference" w:semiHidden="0" w:uiPriority="32" w:unhideWhenUsed="0" w:qFormat="1"/>
+    <w:lsdException w:name="Book Title" w:semiHidden="0" w:uiPriority="33" w:unhideWhenUsed="0" w:qFormat="1"/>
+    <w:lsdException w:name="Bibliography" w:uiPriority="37"/>
+    <w:lsdException w:name="TOC Heading" w:uiPriority="39" w:qFormat="1"/>
+  </w:latentStyles>
+  <w:style w:type="paragraph" w:default="1" w:styleId="Normal">
+    <w:name w:val="Normal"/>
+    <w:qFormat/>
+  </w:style>
+  <w:style w:type="character" w:default="1" w:styleId="DefaultParagraphFont">
+    <w:name w:val="Default Paragraph Font"/>
+    <w:uiPriority w:val="1"/>
+    <w:semiHidden/>
+    <w:unhideWhenUsed/>
+  </w:style>
+  <w:style w:type="table" w:default="1" w:styleId="TableNormal">
+    <w:name w:val="Normal Table"/>
+    <w:uiPriority w:val="99"/>
+    <w:semiHidden/>
+    <w:unhideWhenUsed/>
+    <w:tblPr>
+      <w:tblInd w:w="0" w:type="dxa"/>
+      <w:tblCellMar>
+        <w:top w:w="0" w:type="dxa"/>
+        <w:left w:w="108" w:type="dxa"/>
+        <w:bottom w:w="0" w:type="dxa"/>
+        <w:right w:w="108" w:type="dxa"/>
+      </w:tblCellMar>
+    </w:tblPr>
+  </w:style>
+  <w:style w:type="numbering" w:default="1" w:styleId="NoList">
+    <w:name w:val="No List"/>
+    <w:uiPriority w:val="99"/>
+    <w:semiHidden/>
+    <w:unhideWhenUsed/>
   </w:style>
 </w:styles>
 </file>

</xml_diff>